<commit_message>
Added code explanation document
</commit_message>
<xml_diff>
--- a/docs/Evaluating the Performance of Multiple Regression Models on a Multi.docx
+++ b/docs/Evaluating the Performance of Multiple Regression Models on a Multi.docx
@@ -4,6 +4,9 @@
   <w:body>
     <w:p>
       <w:r>
+        <w:rPr>
+          <w:noProof/>
+        </w:rPr>
         <w:drawing>
           <wp:inline distT="0" distB="0" distL="0" distR="0" wp14:anchorId="272A5C0F" wp14:editId="09EDAFB5">
             <wp:extent cx="5943600" cy="6588125"/>
@@ -83,7 +86,63 @@
           <w:szCs w:val="24"/>
         </w:rPr>
         <w:lastRenderedPageBreak/>
-        <w:t>The code first imports the `sqrt` function from the `math` module. This function will be used later to calculate the root mean squared error (RMSE) of the models.</w:t>
+        <w:t xml:space="preserve">The code first imports the </w:t>
+      </w:r>
+      <w:r>
+        <w:rPr>
+          <w:sz w:val="24"/>
+          <w:szCs w:val="24"/>
+        </w:rPr>
+        <w:t>‘</w:t>
+      </w:r>
+      <w:r>
+        <w:rPr>
+          <w:sz w:val="24"/>
+          <w:szCs w:val="24"/>
+        </w:rPr>
+        <w:t>sqrt</w:t>
+      </w:r>
+      <w:r>
+        <w:rPr>
+          <w:sz w:val="24"/>
+          <w:szCs w:val="24"/>
+        </w:rPr>
+        <w:t>’</w:t>
+      </w:r>
+      <w:r>
+        <w:rPr>
+          <w:sz w:val="24"/>
+          <w:szCs w:val="24"/>
+        </w:rPr>
+        <w:t xml:space="preserve"> function from the </w:t>
+      </w:r>
+      <w:r>
+        <w:rPr>
+          <w:sz w:val="24"/>
+          <w:szCs w:val="24"/>
+        </w:rPr>
+        <w:t>‘</w:t>
+      </w:r>
+      <w:r>
+        <w:rPr>
+          <w:sz w:val="24"/>
+          <w:szCs w:val="24"/>
+        </w:rPr>
+        <w:t>math</w:t>
+      </w:r>
+      <w:r>
+        <w:rPr>
+          <w:sz w:val="24"/>
+          <w:szCs w:val="24"/>
+        </w:rPr>
+        <w:t>’</w:t>
+      </w:r>
+      <w:r>
+        <w:rPr>
+          <w:sz w:val="24"/>
+          <w:szCs w:val="24"/>
+        </w:rPr>
+        <w:t xml:space="preserve"> module. This function will be used later to calculate the root mean squared error (RMSE) of the models.</w:t>
       </w:r>
     </w:p>
     <w:p>
@@ -99,9 +158,15 @@
           <w:sz w:val="24"/>
           <w:szCs w:val="24"/>
         </w:rPr>
-        <w:t>Next, a list of tuples is created where each tuple contains the name of the model and an instance of the model wrapped in a `</w:t>
-      </w:r>
-      <w:proofErr w:type="spellStart"/>
+        <w:t xml:space="preserve">Next, a list of tuples is created where each tuple contains the name of the model and an instance of the model wrapped in a </w:t>
+      </w:r>
+      <w:r>
+        <w:rPr>
+          <w:sz w:val="24"/>
+          <w:szCs w:val="24"/>
+        </w:rPr>
+        <w:t>‘</w:t>
+      </w:r>
       <w:r>
         <w:rPr>
           <w:sz w:val="24"/>
@@ -109,15 +174,27 @@
         </w:rPr>
         <w:t>MultiOutputRegressor</w:t>
       </w:r>
-      <w:proofErr w:type="spellEnd"/>
-      <w:r>
-        <w:rPr>
-          <w:sz w:val="24"/>
-          <w:szCs w:val="24"/>
-        </w:rPr>
-        <w:t>`. This is because the code is designed to handle multiple output dimensions such as Sea level (mm), Wheat Yield (Mt), Rice Yield (Mt), Cotton Yield (Mt), and Mortality under 5 years (No deaths/1000 births). The `</w:t>
-      </w:r>
-      <w:proofErr w:type="spellStart"/>
+      <w:r>
+        <w:rPr>
+          <w:sz w:val="24"/>
+          <w:szCs w:val="24"/>
+        </w:rPr>
+        <w:t>’</w:t>
+      </w:r>
+      <w:r>
+        <w:rPr>
+          <w:sz w:val="24"/>
+          <w:szCs w:val="24"/>
+        </w:rPr>
+        <w:t xml:space="preserve">. This is because the code is designed to handle multiple output dimensions such as Sea level (mm), Wheat Yield (Mt), Rice Yield (Mt), Cotton Yield (Mt), and Mortality under 5 years (No deaths/1000 births). The </w:t>
+      </w:r>
+      <w:r>
+        <w:rPr>
+          <w:sz w:val="24"/>
+          <w:szCs w:val="24"/>
+        </w:rPr>
+        <w:t>‘</w:t>
+      </w:r>
       <w:r>
         <w:rPr>
           <w:sz w:val="24"/>
@@ -125,13 +202,26 @@
         </w:rPr>
         <w:t>MultiOutputRegressor</w:t>
       </w:r>
-      <w:proofErr w:type="spellEnd"/>
-      <w:r>
-        <w:rPr>
-          <w:sz w:val="24"/>
-          <w:szCs w:val="24"/>
-        </w:rPr>
-        <w:t>` is a meta-estimator that extends regression estimators to multioutput problems.</w:t>
+      <w:r>
+        <w:rPr>
+          <w:sz w:val="24"/>
+          <w:szCs w:val="24"/>
+        </w:rPr>
+        <w:t>’</w:t>
+      </w:r>
+      <w:r>
+        <w:rPr>
+          <w:sz w:val="24"/>
+          <w:szCs w:val="24"/>
+        </w:rPr>
+        <w:t xml:space="preserve"> </w:t>
+      </w:r>
+      <w:r>
+        <w:rPr>
+          <w:sz w:val="24"/>
+          <w:szCs w:val="24"/>
+        </w:rPr>
+        <w:t>is a meta-estimator that extends regression estimators to multioutput problems.</w:t>
       </w:r>
     </w:p>
     <w:p>
@@ -147,39 +237,7 @@
           <w:sz w:val="24"/>
           <w:szCs w:val="24"/>
         </w:rPr>
-        <w:t xml:space="preserve">An empty </w:t>
-      </w:r>
-      <w:proofErr w:type="spellStart"/>
-      <w:r>
-        <w:rPr>
-          <w:sz w:val="24"/>
-          <w:szCs w:val="24"/>
-        </w:rPr>
-        <w:t>DataFrame</w:t>
-      </w:r>
-      <w:proofErr w:type="spellEnd"/>
-      <w:r>
-        <w:rPr>
-          <w:sz w:val="24"/>
-          <w:szCs w:val="24"/>
-        </w:rPr>
-        <w:t xml:space="preserve"> is then created to store the results of the evaluation. The columns of this </w:t>
-      </w:r>
-      <w:proofErr w:type="spellStart"/>
-      <w:r>
-        <w:rPr>
-          <w:sz w:val="24"/>
-          <w:szCs w:val="24"/>
-        </w:rPr>
-        <w:t>DataFrame</w:t>
-      </w:r>
-      <w:proofErr w:type="spellEnd"/>
-      <w:r>
-        <w:rPr>
-          <w:sz w:val="24"/>
-          <w:szCs w:val="24"/>
-        </w:rPr>
-        <w:t xml:space="preserve"> are 'Model', 'MAE', 'MSE', 'RMSE', and 'R^2'. These are common evaluation metrics for regression models. MAE stands for mean absolute error, MSE stands for mean squared error, RMSE stands for root mean squared error and R^2 stands for coefficient of determination.</w:t>
+        <w:t>An empty DataFrame is then created to store the results of the evaluation. The columns of this DataFrame are 'Model', 'MAE', 'MSE', 'RMSE', and 'R^2'. These are common evaluation metrics for regression models. MAE stands for mean absolute error, MSE stands for mean squared error, RMSE stands for root mean squared error and R^2 stands for coefficient of determination.</w:t>
       </w:r>
     </w:p>
     <w:p>
@@ -195,23 +253,63 @@
           <w:sz w:val="24"/>
           <w:szCs w:val="24"/>
         </w:rPr>
-        <w:t xml:space="preserve">The code then enters a loop where each model is fit on the training data `X` and `y` and used to make predictions on the test set. The evaluation metrics are calculated for each output dimension and stored in the results </w:t>
-      </w:r>
-      <w:proofErr w:type="spellStart"/>
-      <w:r>
-        <w:rPr>
-          <w:sz w:val="24"/>
-          <w:szCs w:val="24"/>
-        </w:rPr>
-        <w:t>DataFrame</w:t>
-      </w:r>
-      <w:proofErr w:type="spellEnd"/>
-      <w:r>
-        <w:rPr>
-          <w:sz w:val="24"/>
-          <w:szCs w:val="24"/>
-        </w:rPr>
-        <w:t>.</w:t>
+        <w:t xml:space="preserve">The code then enters a loop where each model is fit on the training data </w:t>
+      </w:r>
+      <w:r>
+        <w:rPr>
+          <w:sz w:val="24"/>
+          <w:szCs w:val="24"/>
+        </w:rPr>
+        <w:t>‘</w:t>
+      </w:r>
+      <w:r>
+        <w:rPr>
+          <w:sz w:val="24"/>
+          <w:szCs w:val="24"/>
+        </w:rPr>
+        <w:t>X</w:t>
+      </w:r>
+      <w:r>
+        <w:rPr>
+          <w:sz w:val="24"/>
+          <w:szCs w:val="24"/>
+        </w:rPr>
+        <w:t>’</w:t>
+      </w:r>
+      <w:r>
+        <w:rPr>
+          <w:sz w:val="24"/>
+          <w:szCs w:val="24"/>
+        </w:rPr>
+        <w:t xml:space="preserve"> and </w:t>
+      </w:r>
+      <w:r>
+        <w:rPr>
+          <w:sz w:val="24"/>
+          <w:szCs w:val="24"/>
+        </w:rPr>
+        <w:t>‘</w:t>
+      </w:r>
+      <w:r>
+        <w:rPr>
+          <w:sz w:val="24"/>
+          <w:szCs w:val="24"/>
+        </w:rPr>
+        <w:t>y</w:t>
+      </w:r>
+      <w:r>
+        <w:rPr>
+          <w:sz w:val="24"/>
+          <w:szCs w:val="24"/>
+        </w:rPr>
+        <w:t>’</w:t>
+      </w:r>
+      <w:r>
+        <w:rPr>
+          <w:sz w:val="24"/>
+          <w:szCs w:val="24"/>
+        </w:rPr>
+        <w:t xml:space="preserve"> and used to make predictions on the test set. The evaluation metrics are calculated for each output dimension and stored in the results DataFrame.</w:t>
       </w:r>
     </w:p>
     <w:p>
@@ -227,89 +325,63 @@
           <w:sz w:val="24"/>
           <w:szCs w:val="24"/>
         </w:rPr>
-        <w:t xml:space="preserve">After all models have been evaluated, the results </w:t>
-      </w:r>
-      <w:proofErr w:type="spellStart"/>
-      <w:r>
-        <w:rPr>
-          <w:sz w:val="24"/>
-          <w:szCs w:val="24"/>
-        </w:rPr>
-        <w:t>DataFrame</w:t>
-      </w:r>
-      <w:proofErr w:type="spellEnd"/>
-      <w:r>
-        <w:rPr>
-          <w:sz w:val="24"/>
-          <w:szCs w:val="24"/>
-        </w:rPr>
-        <w:t xml:space="preserve"> </w:t>
-      </w:r>
-      <w:proofErr w:type="gramStart"/>
-      <w:r>
-        <w:rPr>
-          <w:sz w:val="24"/>
-          <w:szCs w:val="24"/>
-        </w:rPr>
-        <w:t>is</w:t>
-      </w:r>
-      <w:proofErr w:type="gramEnd"/>
-      <w:r>
-        <w:rPr>
-          <w:sz w:val="24"/>
-          <w:szCs w:val="24"/>
-        </w:rPr>
-        <w:t xml:space="preserve"> indexed by the </w:t>
-      </w:r>
-      <w:proofErr w:type="gramStart"/>
-      <w:r>
-        <w:rPr>
-          <w:sz w:val="24"/>
-          <w:szCs w:val="24"/>
-        </w:rPr>
-        <w:t>model</w:t>
-      </w:r>
-      <w:proofErr w:type="gramEnd"/>
-      <w:r>
-        <w:rPr>
-          <w:sz w:val="24"/>
-          <w:szCs w:val="24"/>
-        </w:rPr>
-        <w:t xml:space="preserve"> name and printed to the screen. Finally, a bar plot of the results is created using the `plot` method of the </w:t>
-      </w:r>
-      <w:proofErr w:type="spellStart"/>
-      <w:r>
-        <w:rPr>
-          <w:sz w:val="24"/>
-          <w:szCs w:val="24"/>
-        </w:rPr>
-        <w:t>DataFrame</w:t>
-      </w:r>
-      <w:proofErr w:type="spellEnd"/>
-      <w:r>
-        <w:rPr>
-          <w:sz w:val="24"/>
-          <w:szCs w:val="24"/>
-        </w:rPr>
-        <w:t xml:space="preserve"> and displayed using `</w:t>
-      </w:r>
-      <w:proofErr w:type="spellStart"/>
-      <w:proofErr w:type="gramStart"/>
-      <w:r>
-        <w:rPr>
-          <w:sz w:val="24"/>
-          <w:szCs w:val="24"/>
-        </w:rPr>
-        <w:t>plt.show</w:t>
-      </w:r>
-      <w:proofErr w:type="spellEnd"/>
-      <w:proofErr w:type="gramEnd"/>
-      <w:r>
-        <w:rPr>
-          <w:sz w:val="24"/>
-          <w:szCs w:val="24"/>
-        </w:rPr>
-        <w:t>()`.</w:t>
+        <w:t xml:space="preserve">After all models have been evaluated, the results DataFrame is indexed by the model name and printed to the screen. Finally, a bar plot of the results is created using the </w:t>
+      </w:r>
+      <w:r>
+        <w:rPr>
+          <w:sz w:val="24"/>
+          <w:szCs w:val="24"/>
+        </w:rPr>
+        <w:t>‘</w:t>
+      </w:r>
+      <w:r>
+        <w:rPr>
+          <w:sz w:val="24"/>
+          <w:szCs w:val="24"/>
+        </w:rPr>
+        <w:t>plot</w:t>
+      </w:r>
+      <w:r>
+        <w:rPr>
+          <w:sz w:val="24"/>
+          <w:szCs w:val="24"/>
+        </w:rPr>
+        <w:t>’</w:t>
+      </w:r>
+      <w:r>
+        <w:rPr>
+          <w:sz w:val="24"/>
+          <w:szCs w:val="24"/>
+        </w:rPr>
+        <w:t xml:space="preserve"> method of the DataFrame and displayed using </w:t>
+      </w:r>
+      <w:r>
+        <w:rPr>
+          <w:sz w:val="24"/>
+          <w:szCs w:val="24"/>
+        </w:rPr>
+        <w:t>‘</w:t>
+      </w:r>
+      <w:r>
+        <w:rPr>
+          <w:sz w:val="24"/>
+          <w:szCs w:val="24"/>
+        </w:rPr>
+        <w:t>plt.show()</w:t>
+      </w:r>
+      <w:r>
+        <w:rPr>
+          <w:sz w:val="24"/>
+          <w:szCs w:val="24"/>
+        </w:rPr>
+        <w:t>’</w:t>
+      </w:r>
+      <w:r>
+        <w:rPr>
+          <w:sz w:val="24"/>
+          <w:szCs w:val="24"/>
+        </w:rPr>
+        <w:t>.</w:t>
       </w:r>
     </w:p>
     <w:p>

</xml_diff>